<commit_message>
add class diagram in doc
</commit_message>
<xml_diff>
--- a/Project/Hospital Appointment System.docx
+++ b/Project/Hospital Appointment System.docx
@@ -1,6 +1,6 @@
 
 <file path=word/document.xml><?xml version="1.0" encoding="utf-8"?>
-<w:document xmlns:wpc="http://schemas.microsoft.com/office/word/2010/wordprocessingCanvas" xmlns:cx="http://schemas.microsoft.com/office/drawing/2014/chartex" xmlns:cx1="http://schemas.microsoft.com/office/drawing/2015/9/8/chartex" xmlns:cx2="http://schemas.microsoft.com/office/drawing/2015/10/21/chartex" xmlns:cx3="http://schemas.microsoft.com/office/drawing/2016/5/9/chartex" xmlns:cx4="http://schemas.microsoft.com/office/drawing/2016/5/10/chartex" xmlns:cx5="http://schemas.microsoft.com/office/drawing/2016/5/11/chartex" xmlns:cx6="http://schemas.microsoft.com/office/drawing/2016/5/12/chartex" xmlns:cx7="http://schemas.microsoft.com/office/drawing/2016/5/13/chartex" xmlns:cx8="http://schemas.microsoft.com/office/drawing/2016/5/14/chartex" xmlns:mc="http://schemas.openxmlformats.org/markup-compatibility/2006" xmlns:aink="http://schemas.microsoft.com/office/drawing/2016/ink" xmlns:am3d="http://schemas.microsoft.com/office/drawing/2017/model3d" xmlns:o="urn:schemas-microsoft-com:office:office" xmlns:oel="http://schemas.microsoft.com/office/2019/extlst" xmlns:r="http://schemas.openxmlformats.org/officeDocument/2006/relationships" xmlns:m="http://schemas.openxmlformats.org/officeDocument/2006/math" xmlns:v="urn:schemas-microsoft-com:vml" xmlns:wp14="http://schemas.microsoft.com/office/word/2010/wordprocessingDrawing" xmlns:wp="http://schemas.openxmlformats.org/drawingml/2006/wordprocessingDrawing" xmlns:w10="urn:schemas-microsoft-com:office:word" xmlns:w="http://schemas.openxmlformats.org/wordprocessingml/2006/main" xmlns:w14="http://schemas.microsoft.com/office/word/2010/wordml" xmlns:w15="http://schemas.microsoft.com/office/word/2012/wordml" xmlns:w16cex="http://schemas.microsoft.com/office/word/2018/wordml/cex" xmlns:w16cid="http://schemas.microsoft.com/office/word/2016/wordml/cid" xmlns:w16="http://schemas.microsoft.com/office/word/2018/wordml" xmlns:w16sdtdh="http://schemas.microsoft.com/office/word/2020/wordml/sdtdatahash" xmlns:w16se="http://schemas.microsoft.com/office/word/2015/wordml/symex" xmlns:wpg="http://schemas.microsoft.com/office/word/2010/wordprocessingGroup" xmlns:wpi="http://schemas.microsoft.com/office/word/2010/wordprocessingInk" xmlns:wne="http://schemas.microsoft.com/office/word/2006/wordml" xmlns:wps="http://schemas.microsoft.com/office/word/2010/wordprocessingShape" mc:Ignorable="w14 w15 w16se w16cid w16 w16cex w16sdtdh wp14">
+<w:document xmlns:wpc="http://schemas.microsoft.com/office/word/2010/wordprocessingCanvas" xmlns:cx="http://schemas.microsoft.com/office/drawing/2014/chartex" xmlns:cx1="http://schemas.microsoft.com/office/drawing/2015/9/8/chartex" xmlns:cx2="http://schemas.microsoft.com/office/drawing/2015/10/21/chartex" xmlns:cx3="http://schemas.microsoft.com/office/drawing/2016/5/9/chartex" xmlns:cx4="http://schemas.microsoft.com/office/drawing/2016/5/10/chartex" xmlns:cx5="http://schemas.microsoft.com/office/drawing/2016/5/11/chartex" xmlns:cx6="http://schemas.microsoft.com/office/drawing/2016/5/12/chartex" xmlns:cx7="http://schemas.microsoft.com/office/drawing/2016/5/13/chartex" xmlns:cx8="http://schemas.microsoft.com/office/drawing/2016/5/14/chartex" xmlns:mc="http://schemas.openxmlformats.org/markup-compatibility/2006" xmlns:aink="http://schemas.microsoft.com/office/drawing/2016/ink" xmlns:am3d="http://schemas.microsoft.com/office/drawing/2017/model3d" xmlns:o="urn:schemas-microsoft-com:office:office" xmlns:oel="http://schemas.microsoft.com/office/2019/extlst" xmlns:r="http://schemas.openxmlformats.org/officeDocument/2006/relationships" xmlns:m="http://schemas.openxmlformats.org/officeDocument/2006/math" xmlns:v="urn:schemas-microsoft-com:vml" xmlns:wp14="http://schemas.microsoft.com/office/word/2010/wordprocessingDrawing" xmlns:wp="http://schemas.openxmlformats.org/drawingml/2006/wordprocessingDrawing" xmlns:w10="urn:schemas-microsoft-com:office:word" xmlns:w="http://schemas.openxmlformats.org/wordprocessingml/2006/main" xmlns:w14="http://schemas.microsoft.com/office/word/2010/wordml" xmlns:w15="http://schemas.microsoft.com/office/word/2012/wordml" xmlns:w16cex="http://schemas.microsoft.com/office/word/2018/wordml/cex" xmlns:w16cid="http://schemas.microsoft.com/office/word/2016/wordml/cid" xmlns:w16="http://schemas.microsoft.com/office/word/2018/wordml" xmlns:w16du="http://schemas.microsoft.com/office/word/2023/wordml/word16du" xmlns:w16sdtdh="http://schemas.microsoft.com/office/word/2020/wordml/sdtdatahash" xmlns:w16se="http://schemas.microsoft.com/office/word/2015/wordml/symex" xmlns:wpg="http://schemas.microsoft.com/office/word/2010/wordprocessingGroup" xmlns:wpi="http://schemas.microsoft.com/office/word/2010/wordprocessingInk" xmlns:wne="http://schemas.microsoft.com/office/word/2006/wordml" xmlns:wps="http://schemas.microsoft.com/office/word/2010/wordprocessingShape" mc:Ignorable="w14 w15 w16se w16cid w16 w16cex w16sdtdh w16du wp14">
   <w:body>
     <w:p>
       <w:pPr>
@@ -1238,6 +1238,48 @@
           <w14:ligatures w14:val="none"/>
         </w:rPr>
       </w:pPr>
+      <w:r>
+        <w:rPr>
+          <w:rFonts w:ascii="Times New Roman" w:eastAsia="Times New Roman" w:hAnsi="Times New Roman" w:cs="Times New Roman"/>
+          <w:kern w:val="0"/>
+          <w14:ligatures w14:val="none"/>
+        </w:rPr>
+        <w:drawing>
+          <wp:inline distT="0" distB="0" distL="0" distR="0" wp14:anchorId="35E4A526" wp14:editId="7D72D6CD">
+            <wp:extent cx="5943600" cy="4810760"/>
+            <wp:effectExtent l="0" t="0" r="0" b="8890"/>
+            <wp:docPr id="1643638209" name="Picture 1"/>
+            <wp:cNvGraphicFramePr>
+              <a:graphicFrameLocks xmlns:a="http://schemas.openxmlformats.org/drawingml/2006/main" noChangeAspect="1"/>
+            </wp:cNvGraphicFramePr>
+            <a:graphic xmlns:a="http://schemas.openxmlformats.org/drawingml/2006/main">
+              <a:graphicData uri="http://schemas.openxmlformats.org/drawingml/2006/picture">
+                <pic:pic xmlns:pic="http://schemas.openxmlformats.org/drawingml/2006/picture">
+                  <pic:nvPicPr>
+                    <pic:cNvPr id="1643638209" name=""/>
+                    <pic:cNvPicPr/>
+                  </pic:nvPicPr>
+                  <pic:blipFill>
+                    <a:blip r:embed="rId5"/>
+                    <a:stretch>
+                      <a:fillRect/>
+                    </a:stretch>
+                  </pic:blipFill>
+                  <pic:spPr>
+                    <a:xfrm>
+                      <a:off x="0" y="0"/>
+                      <a:ext cx="5943600" cy="4810760"/>
+                    </a:xfrm>
+                    <a:prstGeom prst="rect">
+                      <a:avLst/>
+                    </a:prstGeom>
+                  </pic:spPr>
+                </pic:pic>
+              </a:graphicData>
+            </a:graphic>
+          </wp:inline>
+        </w:drawing>
+      </w:r>
     </w:p>
     <w:p>
       <w:pPr>
@@ -1261,7 +1303,7 @@
 </file>
 
 <file path=word/numbering.xml><?xml version="1.0" encoding="utf-8"?>
-<w:numbering xmlns:wpc="http://schemas.microsoft.com/office/word/2010/wordprocessingCanvas" xmlns:cx="http://schemas.microsoft.com/office/drawing/2014/chartex" xmlns:cx1="http://schemas.microsoft.com/office/drawing/2015/9/8/chartex" xmlns:cx2="http://schemas.microsoft.com/office/drawing/2015/10/21/chartex" xmlns:cx3="http://schemas.microsoft.com/office/drawing/2016/5/9/chartex" xmlns:cx4="http://schemas.microsoft.com/office/drawing/2016/5/10/chartex" xmlns:cx5="http://schemas.microsoft.com/office/drawing/2016/5/11/chartex" xmlns:cx6="http://schemas.microsoft.com/office/drawing/2016/5/12/chartex" xmlns:cx7="http://schemas.microsoft.com/office/drawing/2016/5/13/chartex" xmlns:cx8="http://schemas.microsoft.com/office/drawing/2016/5/14/chartex" xmlns:mc="http://schemas.openxmlformats.org/markup-compatibility/2006" xmlns:aink="http://schemas.microsoft.com/office/drawing/2016/ink" xmlns:am3d="http://schemas.microsoft.com/office/drawing/2017/model3d" xmlns:o="urn:schemas-microsoft-com:office:office" xmlns:oel="http://schemas.microsoft.com/office/2019/extlst" xmlns:r="http://schemas.openxmlformats.org/officeDocument/2006/relationships" xmlns:m="http://schemas.openxmlformats.org/officeDocument/2006/math" xmlns:v="urn:schemas-microsoft-com:vml" xmlns:wp14="http://schemas.microsoft.com/office/word/2010/wordprocessingDrawing" xmlns:wp="http://schemas.openxmlformats.org/drawingml/2006/wordprocessingDrawing" xmlns:w10="urn:schemas-microsoft-com:office:word" xmlns:w="http://schemas.openxmlformats.org/wordprocessingml/2006/main" xmlns:w14="http://schemas.microsoft.com/office/word/2010/wordml" xmlns:w15="http://schemas.microsoft.com/office/word/2012/wordml" xmlns:w16cex="http://schemas.microsoft.com/office/word/2018/wordml/cex" xmlns:w16cid="http://schemas.microsoft.com/office/word/2016/wordml/cid" xmlns:w16="http://schemas.microsoft.com/office/word/2018/wordml" xmlns:w16sdtdh="http://schemas.microsoft.com/office/word/2020/wordml/sdtdatahash" xmlns:w16se="http://schemas.microsoft.com/office/word/2015/wordml/symex" xmlns:wpg="http://schemas.microsoft.com/office/word/2010/wordprocessingGroup" xmlns:wpi="http://schemas.microsoft.com/office/word/2010/wordprocessingInk" xmlns:wne="http://schemas.microsoft.com/office/word/2006/wordml" xmlns:wps="http://schemas.microsoft.com/office/word/2010/wordprocessingShape" mc:Ignorable="w14 w15 w16se w16cid w16 w16cex w16sdtdh wp14">
+<w:numbering xmlns:wpc="http://schemas.microsoft.com/office/word/2010/wordprocessingCanvas" xmlns:cx="http://schemas.microsoft.com/office/drawing/2014/chartex" xmlns:cx1="http://schemas.microsoft.com/office/drawing/2015/9/8/chartex" xmlns:cx2="http://schemas.microsoft.com/office/drawing/2015/10/21/chartex" xmlns:cx3="http://schemas.microsoft.com/office/drawing/2016/5/9/chartex" xmlns:cx4="http://schemas.microsoft.com/office/drawing/2016/5/10/chartex" xmlns:cx5="http://schemas.microsoft.com/office/drawing/2016/5/11/chartex" xmlns:cx6="http://schemas.microsoft.com/office/drawing/2016/5/12/chartex" xmlns:cx7="http://schemas.microsoft.com/office/drawing/2016/5/13/chartex" xmlns:cx8="http://schemas.microsoft.com/office/drawing/2016/5/14/chartex" xmlns:mc="http://schemas.openxmlformats.org/markup-compatibility/2006" xmlns:aink="http://schemas.microsoft.com/office/drawing/2016/ink" xmlns:am3d="http://schemas.microsoft.com/office/drawing/2017/model3d" xmlns:o="urn:schemas-microsoft-com:office:office" xmlns:oel="http://schemas.microsoft.com/office/2019/extlst" xmlns:r="http://schemas.openxmlformats.org/officeDocument/2006/relationships" xmlns:m="http://schemas.openxmlformats.org/officeDocument/2006/math" xmlns:v="urn:schemas-microsoft-com:vml" xmlns:wp14="http://schemas.microsoft.com/office/word/2010/wordprocessingDrawing" xmlns:wp="http://schemas.openxmlformats.org/drawingml/2006/wordprocessingDrawing" xmlns:w10="urn:schemas-microsoft-com:office:word" xmlns:w="http://schemas.openxmlformats.org/wordprocessingml/2006/main" xmlns:w14="http://schemas.microsoft.com/office/word/2010/wordml" xmlns:w15="http://schemas.microsoft.com/office/word/2012/wordml" xmlns:w16cex="http://schemas.microsoft.com/office/word/2018/wordml/cex" xmlns:w16cid="http://schemas.microsoft.com/office/word/2016/wordml/cid" xmlns:w16="http://schemas.microsoft.com/office/word/2018/wordml" xmlns:w16du="http://schemas.microsoft.com/office/word/2023/wordml/word16du" xmlns:w16sdtdh="http://schemas.microsoft.com/office/word/2020/wordml/sdtdatahash" xmlns:w16se="http://schemas.microsoft.com/office/word/2015/wordml/symex" xmlns:wpg="http://schemas.microsoft.com/office/word/2010/wordprocessingGroup" xmlns:wpi="http://schemas.microsoft.com/office/word/2010/wordprocessingInk" xmlns:wne="http://schemas.microsoft.com/office/word/2006/wordml" xmlns:wps="http://schemas.microsoft.com/office/word/2010/wordprocessingShape" mc:Ignorable="w14 w15 w16se w16cid w16 w16cex w16sdtdh w16du wp14">
   <w:abstractNum w:abstractNumId="0" w15:restartNumberingAfterBreak="0">
     <w:nsid w:val="1187114C"/>
     <w:multiLevelType w:val="hybridMultilevel"/>
@@ -1684,7 +1726,7 @@
 </file>
 
 <file path=word/styles.xml><?xml version="1.0" encoding="utf-8"?>
-<w:styles xmlns:mc="http://schemas.openxmlformats.org/markup-compatibility/2006" xmlns:r="http://schemas.openxmlformats.org/officeDocument/2006/relationships" xmlns:w="http://schemas.openxmlformats.org/wordprocessingml/2006/main" xmlns:w14="http://schemas.microsoft.com/office/word/2010/wordml" xmlns:w15="http://schemas.microsoft.com/office/word/2012/wordml" xmlns:w16cex="http://schemas.microsoft.com/office/word/2018/wordml/cex" xmlns:w16cid="http://schemas.microsoft.com/office/word/2016/wordml/cid" xmlns:w16="http://schemas.microsoft.com/office/word/2018/wordml" xmlns:w16sdtdh="http://schemas.microsoft.com/office/word/2020/wordml/sdtdatahash" xmlns:w16se="http://schemas.microsoft.com/office/word/2015/wordml/symex" mc:Ignorable="w14 w15 w16se w16cid w16 w16cex w16sdtdh">
+<w:styles xmlns:mc="http://schemas.openxmlformats.org/markup-compatibility/2006" xmlns:r="http://schemas.openxmlformats.org/officeDocument/2006/relationships" xmlns:w="http://schemas.openxmlformats.org/wordprocessingml/2006/main" xmlns:w14="http://schemas.microsoft.com/office/word/2010/wordml" xmlns:w15="http://schemas.microsoft.com/office/word/2012/wordml" xmlns:w16cex="http://schemas.microsoft.com/office/word/2018/wordml/cex" xmlns:w16cid="http://schemas.microsoft.com/office/word/2016/wordml/cid" xmlns:w16="http://schemas.microsoft.com/office/word/2018/wordml" xmlns:w16du="http://schemas.microsoft.com/office/word/2023/wordml/word16du" xmlns:w16sdtdh="http://schemas.microsoft.com/office/word/2020/wordml/sdtdatahash" xmlns:w16se="http://schemas.microsoft.com/office/word/2015/wordml/symex" mc:Ignorable="w14 w15 w16se w16cid w16 w16cex w16sdtdh w16du">
   <w:docDefaults>
     <w:rPrDefault>
       <w:rPr>

</xml_diff>

<commit_message>
added sqlite jar file
</commit_message>
<xml_diff>
--- a/Project/Hospital Appointment System.docx
+++ b/Project/Hospital Appointment System.docx
@@ -1,6 +1,6 @@
 
 <file path=word/document.xml><?xml version="1.0" encoding="utf-8"?>
-<w:document xmlns:wpc="http://schemas.microsoft.com/office/word/2010/wordprocessingCanvas" xmlns:cx="http://schemas.microsoft.com/office/drawing/2014/chartex" xmlns:cx1="http://schemas.microsoft.com/office/drawing/2015/9/8/chartex" xmlns:cx2="http://schemas.microsoft.com/office/drawing/2015/10/21/chartex" xmlns:cx3="http://schemas.microsoft.com/office/drawing/2016/5/9/chartex" xmlns:cx4="http://schemas.microsoft.com/office/drawing/2016/5/10/chartex" xmlns:cx5="http://schemas.microsoft.com/office/drawing/2016/5/11/chartex" xmlns:cx6="http://schemas.microsoft.com/office/drawing/2016/5/12/chartex" xmlns:cx7="http://schemas.microsoft.com/office/drawing/2016/5/13/chartex" xmlns:cx8="http://schemas.microsoft.com/office/drawing/2016/5/14/chartex" xmlns:mc="http://schemas.openxmlformats.org/markup-compatibility/2006" xmlns:aink="http://schemas.microsoft.com/office/drawing/2016/ink" xmlns:am3d="http://schemas.microsoft.com/office/drawing/2017/model3d" xmlns:o="urn:schemas-microsoft-com:office:office" xmlns:oel="http://schemas.microsoft.com/office/2019/extlst" xmlns:r="http://schemas.openxmlformats.org/officeDocument/2006/relationships" xmlns:m="http://schemas.openxmlformats.org/officeDocument/2006/math" xmlns:v="urn:schemas-microsoft-com:vml" xmlns:wp14="http://schemas.microsoft.com/office/word/2010/wordprocessingDrawing" xmlns:wp="http://schemas.openxmlformats.org/drawingml/2006/wordprocessingDrawing" xmlns:w10="urn:schemas-microsoft-com:office:word" xmlns:w="http://schemas.openxmlformats.org/wordprocessingml/2006/main" xmlns:w14="http://schemas.microsoft.com/office/word/2010/wordml" xmlns:w15="http://schemas.microsoft.com/office/word/2012/wordml" xmlns:w16cex="http://schemas.microsoft.com/office/word/2018/wordml/cex" xmlns:w16cid="http://schemas.microsoft.com/office/word/2016/wordml/cid" xmlns:w16="http://schemas.microsoft.com/office/word/2018/wordml" xmlns:w16du="http://schemas.microsoft.com/office/word/2023/wordml/word16du" xmlns:w16sdtdh="http://schemas.microsoft.com/office/word/2020/wordml/sdtdatahash" xmlns:w16se="http://schemas.microsoft.com/office/word/2015/wordml/symex" xmlns:wpg="http://schemas.microsoft.com/office/word/2010/wordprocessingGroup" xmlns:wpi="http://schemas.microsoft.com/office/word/2010/wordprocessingInk" xmlns:wne="http://schemas.microsoft.com/office/word/2006/wordml" xmlns:wps="http://schemas.microsoft.com/office/word/2010/wordprocessingShape" mc:Ignorable="w14 w15 w16se w16cid w16 w16cex w16sdtdh w16du wp14">
+<w:document xmlns:wpc="http://schemas.microsoft.com/office/word/2010/wordprocessingCanvas" xmlns:cx="http://schemas.microsoft.com/office/drawing/2014/chartex" xmlns:cx1="http://schemas.microsoft.com/office/drawing/2015/9/8/chartex" xmlns:cx2="http://schemas.microsoft.com/office/drawing/2015/10/21/chartex" xmlns:cx3="http://schemas.microsoft.com/office/drawing/2016/5/9/chartex" xmlns:cx4="http://schemas.microsoft.com/office/drawing/2016/5/10/chartex" xmlns:cx5="http://schemas.microsoft.com/office/drawing/2016/5/11/chartex" xmlns:cx6="http://schemas.microsoft.com/office/drawing/2016/5/12/chartex" xmlns:cx7="http://schemas.microsoft.com/office/drawing/2016/5/13/chartex" xmlns:cx8="http://schemas.microsoft.com/office/drawing/2016/5/14/chartex" xmlns:mc="http://schemas.openxmlformats.org/markup-compatibility/2006" xmlns:aink="http://schemas.microsoft.com/office/drawing/2016/ink" xmlns:am3d="http://schemas.microsoft.com/office/drawing/2017/model3d" xmlns:o="urn:schemas-microsoft-com:office:office" xmlns:oel="http://schemas.microsoft.com/office/2019/extlst" xmlns:r="http://schemas.openxmlformats.org/officeDocument/2006/relationships" xmlns:m="http://schemas.openxmlformats.org/officeDocument/2006/math" xmlns:v="urn:schemas-microsoft-com:vml" xmlns:wp14="http://schemas.microsoft.com/office/word/2010/wordprocessingDrawing" xmlns:wp="http://schemas.openxmlformats.org/drawingml/2006/wordprocessingDrawing" xmlns:w10="urn:schemas-microsoft-com:office:word" xmlns:w="http://schemas.openxmlformats.org/wordprocessingml/2006/main" xmlns:w14="http://schemas.microsoft.com/office/word/2010/wordml" xmlns:w15="http://schemas.microsoft.com/office/word/2012/wordml" xmlns:w16cex="http://schemas.microsoft.com/office/word/2018/wordml/cex" xmlns:w16cid="http://schemas.microsoft.com/office/word/2016/wordml/cid" xmlns:w16="http://schemas.microsoft.com/office/word/2018/wordml" xmlns:w16sdtdh="http://schemas.microsoft.com/office/word/2020/wordml/sdtdatahash" xmlns:w16se="http://schemas.microsoft.com/office/word/2015/wordml/symex" xmlns:wpg="http://schemas.microsoft.com/office/word/2010/wordprocessingGroup" xmlns:wpi="http://schemas.microsoft.com/office/word/2010/wordprocessingInk" xmlns:wne="http://schemas.microsoft.com/office/word/2006/wordml" xmlns:wps="http://schemas.microsoft.com/office/word/2010/wordprocessingShape" mc:Ignorable="w14 w15 w16se w16cid w16 w16cex w16sdtdh wp14">
   <w:body>
     <w:p>
       <w:pPr>
@@ -1241,6 +1241,7 @@
       <w:r>
         <w:rPr>
           <w:rFonts w:ascii="Times New Roman" w:eastAsia="Times New Roman" w:hAnsi="Times New Roman" w:cs="Times New Roman"/>
+          <w:noProof/>
           <w:kern w:val="0"/>
           <w14:ligatures w14:val="none"/>
         </w:rPr>
@@ -1292,6 +1293,96 @@
       </w:pPr>
     </w:p>
     <w:p/>
+    <w:p>
+      <w:r>
+        <w:t>1. Domain class, attributes, Database</w:t>
+      </w:r>
+    </w:p>
+    <w:p>
+      <w:r>
+        <w:tab/>
+        <w:t xml:space="preserve">a. Staff, Doctor, Receptionist -&gt; </w:t>
+      </w:r>
+      <w:proofErr w:type="spellStart"/>
+      <w:r>
+        <w:t>Myo</w:t>
+      </w:r>
+      <w:proofErr w:type="spellEnd"/>
+      <w:r>
+        <w:t xml:space="preserve"> Min</w:t>
+      </w:r>
+    </w:p>
+    <w:p>
+      <w:r>
+        <w:tab/>
+        <w:t xml:space="preserve">b. </w:t>
+      </w:r>
+      <w:proofErr w:type="spellStart"/>
+      <w:r>
+        <w:t>Patien</w:t>
+      </w:r>
+      <w:proofErr w:type="spellEnd"/>
+      <w:r>
+        <w:t xml:space="preserve">, </w:t>
+      </w:r>
+      <w:proofErr w:type="spellStart"/>
+      <w:r>
+        <w:t>Patien</w:t>
+      </w:r>
+      <w:proofErr w:type="spellEnd"/>
+      <w:r>
+        <w:t xml:space="preserve"> History, Appointment -&gt; </w:t>
+      </w:r>
+      <w:proofErr w:type="spellStart"/>
+      <w:r>
+        <w:t>Nomin</w:t>
+      </w:r>
+      <w:proofErr w:type="spellEnd"/>
+    </w:p>
+    <w:p>
+      <w:r>
+        <w:tab/>
+        <w:t xml:space="preserve">c. Admin, </w:t>
+      </w:r>
+      <w:proofErr w:type="spellStart"/>
+      <w:r>
+        <w:t>DoctorSchedule</w:t>
+      </w:r>
+      <w:proofErr w:type="spellEnd"/>
+      <w:r>
+        <w:t xml:space="preserve"> -&gt; </w:t>
+      </w:r>
+      <w:proofErr w:type="spellStart"/>
+      <w:r>
+        <w:t>Sukhbat</w:t>
+      </w:r>
+      <w:proofErr w:type="spellEnd"/>
+    </w:p>
+    <w:p>
+      <w:r>
+        <w:t xml:space="preserve">2. Receptionist </w:t>
+      </w:r>
+      <w:proofErr w:type="spellStart"/>
+      <w:r>
+        <w:t>behaviour</w:t>
+      </w:r>
+      <w:proofErr w:type="spellEnd"/>
+    </w:p>
+    <w:p>
+      <w:r>
+        <w:tab/>
+      </w:r>
+    </w:p>
+    <w:p>
+      <w:r>
+        <w:t xml:space="preserve">3. Admin </w:t>
+      </w:r>
+      <w:proofErr w:type="spellStart"/>
+      <w:r>
+        <w:t>behaviour</w:t>
+      </w:r>
+      <w:proofErr w:type="spellEnd"/>
+    </w:p>
     <w:sectPr>
       <w:pgSz w:w="12240" w:h="15840"/>
       <w:pgMar w:top="1440" w:right="1440" w:bottom="1440" w:left="1440" w:header="720" w:footer="720" w:gutter="0"/>
@@ -1303,7 +1394,7 @@
 </file>
 
 <file path=word/numbering.xml><?xml version="1.0" encoding="utf-8"?>
-<w:numbering xmlns:wpc="http://schemas.microsoft.com/office/word/2010/wordprocessingCanvas" xmlns:cx="http://schemas.microsoft.com/office/drawing/2014/chartex" xmlns:cx1="http://schemas.microsoft.com/office/drawing/2015/9/8/chartex" xmlns:cx2="http://schemas.microsoft.com/office/drawing/2015/10/21/chartex" xmlns:cx3="http://schemas.microsoft.com/office/drawing/2016/5/9/chartex" xmlns:cx4="http://schemas.microsoft.com/office/drawing/2016/5/10/chartex" xmlns:cx5="http://schemas.microsoft.com/office/drawing/2016/5/11/chartex" xmlns:cx6="http://schemas.microsoft.com/office/drawing/2016/5/12/chartex" xmlns:cx7="http://schemas.microsoft.com/office/drawing/2016/5/13/chartex" xmlns:cx8="http://schemas.microsoft.com/office/drawing/2016/5/14/chartex" xmlns:mc="http://schemas.openxmlformats.org/markup-compatibility/2006" xmlns:aink="http://schemas.microsoft.com/office/drawing/2016/ink" xmlns:am3d="http://schemas.microsoft.com/office/drawing/2017/model3d" xmlns:o="urn:schemas-microsoft-com:office:office" xmlns:oel="http://schemas.microsoft.com/office/2019/extlst" xmlns:r="http://schemas.openxmlformats.org/officeDocument/2006/relationships" xmlns:m="http://schemas.openxmlformats.org/officeDocument/2006/math" xmlns:v="urn:schemas-microsoft-com:vml" xmlns:wp14="http://schemas.microsoft.com/office/word/2010/wordprocessingDrawing" xmlns:wp="http://schemas.openxmlformats.org/drawingml/2006/wordprocessingDrawing" xmlns:w10="urn:schemas-microsoft-com:office:word" xmlns:w="http://schemas.openxmlformats.org/wordprocessingml/2006/main" xmlns:w14="http://schemas.microsoft.com/office/word/2010/wordml" xmlns:w15="http://schemas.microsoft.com/office/word/2012/wordml" xmlns:w16cex="http://schemas.microsoft.com/office/word/2018/wordml/cex" xmlns:w16cid="http://schemas.microsoft.com/office/word/2016/wordml/cid" xmlns:w16="http://schemas.microsoft.com/office/word/2018/wordml" xmlns:w16du="http://schemas.microsoft.com/office/word/2023/wordml/word16du" xmlns:w16sdtdh="http://schemas.microsoft.com/office/word/2020/wordml/sdtdatahash" xmlns:w16se="http://schemas.microsoft.com/office/word/2015/wordml/symex" xmlns:wpg="http://schemas.microsoft.com/office/word/2010/wordprocessingGroup" xmlns:wpi="http://schemas.microsoft.com/office/word/2010/wordprocessingInk" xmlns:wne="http://schemas.microsoft.com/office/word/2006/wordml" xmlns:wps="http://schemas.microsoft.com/office/word/2010/wordprocessingShape" mc:Ignorable="w14 w15 w16se w16cid w16 w16cex w16sdtdh w16du wp14">
+<w:numbering xmlns:wpc="http://schemas.microsoft.com/office/word/2010/wordprocessingCanvas" xmlns:cx="http://schemas.microsoft.com/office/drawing/2014/chartex" xmlns:cx1="http://schemas.microsoft.com/office/drawing/2015/9/8/chartex" xmlns:cx2="http://schemas.microsoft.com/office/drawing/2015/10/21/chartex" xmlns:cx3="http://schemas.microsoft.com/office/drawing/2016/5/9/chartex" xmlns:cx4="http://schemas.microsoft.com/office/drawing/2016/5/10/chartex" xmlns:cx5="http://schemas.microsoft.com/office/drawing/2016/5/11/chartex" xmlns:cx6="http://schemas.microsoft.com/office/drawing/2016/5/12/chartex" xmlns:cx7="http://schemas.microsoft.com/office/drawing/2016/5/13/chartex" xmlns:cx8="http://schemas.microsoft.com/office/drawing/2016/5/14/chartex" xmlns:mc="http://schemas.openxmlformats.org/markup-compatibility/2006" xmlns:aink="http://schemas.microsoft.com/office/drawing/2016/ink" xmlns:am3d="http://schemas.microsoft.com/office/drawing/2017/model3d" xmlns:o="urn:schemas-microsoft-com:office:office" xmlns:oel="http://schemas.microsoft.com/office/2019/extlst" xmlns:r="http://schemas.openxmlformats.org/officeDocument/2006/relationships" xmlns:m="http://schemas.openxmlformats.org/officeDocument/2006/math" xmlns:v="urn:schemas-microsoft-com:vml" xmlns:wp14="http://schemas.microsoft.com/office/word/2010/wordprocessingDrawing" xmlns:wp="http://schemas.openxmlformats.org/drawingml/2006/wordprocessingDrawing" xmlns:w10="urn:schemas-microsoft-com:office:word" xmlns:w="http://schemas.openxmlformats.org/wordprocessingml/2006/main" xmlns:w14="http://schemas.microsoft.com/office/word/2010/wordml" xmlns:w15="http://schemas.microsoft.com/office/word/2012/wordml" xmlns:w16cex="http://schemas.microsoft.com/office/word/2018/wordml/cex" xmlns:w16cid="http://schemas.microsoft.com/office/word/2016/wordml/cid" xmlns:w16="http://schemas.microsoft.com/office/word/2018/wordml" xmlns:w16sdtdh="http://schemas.microsoft.com/office/word/2020/wordml/sdtdatahash" xmlns:w16se="http://schemas.microsoft.com/office/word/2015/wordml/symex" xmlns:wpg="http://schemas.microsoft.com/office/word/2010/wordprocessingGroup" xmlns:wpi="http://schemas.microsoft.com/office/word/2010/wordprocessingInk" xmlns:wne="http://schemas.microsoft.com/office/word/2006/wordml" xmlns:wps="http://schemas.microsoft.com/office/word/2010/wordprocessingShape" mc:Ignorable="w14 w15 w16se w16cid w16 w16cex w16sdtdh wp14">
   <w:abstractNum w:abstractNumId="0" w15:restartNumberingAfterBreak="0">
     <w:nsid w:val="1187114C"/>
     <w:multiLevelType w:val="hybridMultilevel"/>
@@ -1726,7 +1817,7 @@
 </file>
 
 <file path=word/styles.xml><?xml version="1.0" encoding="utf-8"?>
-<w:styles xmlns:mc="http://schemas.openxmlformats.org/markup-compatibility/2006" xmlns:r="http://schemas.openxmlformats.org/officeDocument/2006/relationships" xmlns:w="http://schemas.openxmlformats.org/wordprocessingml/2006/main" xmlns:w14="http://schemas.microsoft.com/office/word/2010/wordml" xmlns:w15="http://schemas.microsoft.com/office/word/2012/wordml" xmlns:w16cex="http://schemas.microsoft.com/office/word/2018/wordml/cex" xmlns:w16cid="http://schemas.microsoft.com/office/word/2016/wordml/cid" xmlns:w16="http://schemas.microsoft.com/office/word/2018/wordml" xmlns:w16du="http://schemas.microsoft.com/office/word/2023/wordml/word16du" xmlns:w16sdtdh="http://schemas.microsoft.com/office/word/2020/wordml/sdtdatahash" xmlns:w16se="http://schemas.microsoft.com/office/word/2015/wordml/symex" mc:Ignorable="w14 w15 w16se w16cid w16 w16cex w16sdtdh w16du">
+<w:styles xmlns:mc="http://schemas.openxmlformats.org/markup-compatibility/2006" xmlns:r="http://schemas.openxmlformats.org/officeDocument/2006/relationships" xmlns:w="http://schemas.openxmlformats.org/wordprocessingml/2006/main" xmlns:w14="http://schemas.microsoft.com/office/word/2010/wordml" xmlns:w15="http://schemas.microsoft.com/office/word/2012/wordml" xmlns:w16cex="http://schemas.microsoft.com/office/word/2018/wordml/cex" xmlns:w16cid="http://schemas.microsoft.com/office/word/2016/wordml/cid" xmlns:w16="http://schemas.microsoft.com/office/word/2018/wordml" xmlns:w16sdtdh="http://schemas.microsoft.com/office/word/2020/wordml/sdtdatahash" xmlns:w16se="http://schemas.microsoft.com/office/word/2015/wordml/symex" mc:Ignorable="w14 w15 w16se w16cid w16 w16cex w16sdtdh">
   <w:docDefaults>
     <w:rPrDefault>
       <w:rPr>

</xml_diff>